<commit_message>
la til presentation.pdf og skrev det jeg skal si i snakkepunkter
</commit_message>
<xml_diff>
--- a/Snakkepunkter til presentasjon.docx
+++ b/Snakkepunkter til presentasjon.docx
@@ -1,6 +1,6 @@
 
 <file path=word/document.xml><?xml version="1.0" encoding="utf-8"?>
-<w:document xmlns:wpc="http://schemas.microsoft.com/office/word/2010/wordprocessingCanvas" xmlns:mo="http://schemas.microsoft.com/office/mac/office/2008/main" xmlns:mc="http://schemas.openxmlformats.org/markup-compatibility/2006" xmlns:mv="urn:schemas-microsoft-com:mac:vml" xmlns:o="urn:schemas-microsoft-com:office:office" xmlns:r="http://schemas.openxmlformats.org/officeDocument/2006/relationships" xmlns:m="http://schemas.openxmlformats.org/officeDocument/2006/math" xmlns:v="urn:schemas-microsoft-com:vml" xmlns:wp14="http://schemas.microsoft.com/office/word/2010/wordprocessingDrawing" xmlns:wp="http://schemas.openxmlformats.org/drawingml/2006/wordprocessingDrawing" xmlns:w10="urn:schemas-microsoft-com:office:word" xmlns:w="http://schemas.openxmlformats.org/wordprocessingml/2006/main" xmlns:w14="http://schemas.microsoft.com/office/word/2010/wordml" xmlns:w15="http://schemas.microsoft.com/office/word/2012/wordml" xmlns:wpg="http://schemas.microsoft.com/office/word/2010/wordprocessingGroup" xmlns:wpi="http://schemas.microsoft.com/office/word/2010/wordprocessingInk" xmlns:wne="http://schemas.microsoft.com/office/word/2006/wordml" xmlns:wps="http://schemas.microsoft.com/office/word/2010/wordprocessingShape" mc:Ignorable="w14 w15 wp14">
+<w:document xmlns:wpc="http://schemas.microsoft.com/office/word/2010/wordprocessingCanvas" xmlns:cx="http://schemas.microsoft.com/office/drawing/2014/chartex" xmlns:cx1="http://schemas.microsoft.com/office/drawing/2015/9/8/chartex" xmlns:cx2="http://schemas.microsoft.com/office/drawing/2015/10/21/chartex" xmlns:mc="http://schemas.openxmlformats.org/markup-compatibility/2006" xmlns:o="urn:schemas-microsoft-com:office:office" xmlns:r="http://schemas.openxmlformats.org/officeDocument/2006/relationships" xmlns:m="http://schemas.openxmlformats.org/officeDocument/2006/math" xmlns:v="urn:schemas-microsoft-com:vml" xmlns:wp14="http://schemas.microsoft.com/office/word/2010/wordprocessingDrawing" xmlns:wp="http://schemas.openxmlformats.org/drawingml/2006/wordprocessingDrawing" xmlns:w10="urn:schemas-microsoft-com:office:word" xmlns:w="http://schemas.openxmlformats.org/wordprocessingml/2006/main" xmlns:w14="http://schemas.microsoft.com/office/word/2010/wordml" xmlns:w15="http://schemas.microsoft.com/office/word/2012/wordml" xmlns:w16se="http://schemas.microsoft.com/office/word/2015/wordml/symex" xmlns:wpg="http://schemas.microsoft.com/office/word/2010/wordprocessingGroup" xmlns:wpi="http://schemas.microsoft.com/office/word/2010/wordprocessingInk" xmlns:wne="http://schemas.microsoft.com/office/word/2006/wordml" xmlns:wps="http://schemas.microsoft.com/office/word/2010/wordprocessingShape" mc:Ignorable="w14 w15 w16se wp14">
   <w:body>
     <w:p>
       <w:pPr>
@@ -40,19 +40,7 @@
         <w:rPr>
           <w:lang w:val="en-US"/>
         </w:rPr>
-        <w:t>Hi. My name i</w:t>
-      </w:r>
-      <w:r>
-        <w:rPr>
-          <w:lang w:val="en-US"/>
-        </w:rPr>
-        <w:t>s</w:t>
-      </w:r>
-      <w:r>
-        <w:rPr>
-          <w:lang w:val="en-US"/>
-        </w:rPr>
-        <w:t xml:space="preserve"> Nicolaj, and this </w:t>
+        <w:t xml:space="preserve">Hi. My name is Nicolaj, and this </w:t>
       </w:r>
       <w:r>
         <w:rPr>
@@ -64,90 +52,55 @@
         <w:rPr>
           <w:lang w:val="en-US"/>
         </w:rPr>
-        <w:t xml:space="preserve"> is </w:t>
-      </w:r>
-      <w:proofErr w:type="spellStart"/>
-      <w:r>
-        <w:rPr>
-          <w:lang w:val="en-US"/>
-        </w:rPr>
-        <w:t>Petter</w:t>
-      </w:r>
-      <w:proofErr w:type="spellEnd"/>
-      <w:r>
-        <w:rPr>
-          <w:lang w:val="en-US"/>
-        </w:rPr>
-        <w:t>.</w:t>
-      </w:r>
-    </w:p>
-    <w:p>
-      <w:pPr>
-        <w:rPr>
-          <w:lang w:val="en-US"/>
-        </w:rPr>
-      </w:pPr>
-      <w:r>
-        <w:rPr>
-          <w:lang w:val="en-US"/>
-        </w:rPr>
-        <w:t>For our project we have chosen to apply the heat equation on a heat sink. A heat sink is a heat exchanger with t</w:t>
-      </w:r>
-      <w:r>
-        <w:rPr>
-          <w:lang w:val="en-US"/>
-        </w:rPr>
-        <w:t>he purpose of transferring heat generated by a mechanical or electronic device. It is commonly used in computers to cool down the CPU or GPU together with a fan.</w:t>
-      </w:r>
-    </w:p>
-    <w:p>
-      <w:pPr>
-        <w:rPr>
-          <w:lang w:val="en-US"/>
-        </w:rPr>
-      </w:pPr>
-    </w:p>
-    <w:p>
-      <w:pPr>
-        <w:rPr>
-          <w:b/>
-          <w:lang w:val="en-US"/>
-        </w:rPr>
-      </w:pPr>
-      <w:r>
-        <w:rPr>
-          <w:b/>
-          <w:lang w:val="en-US"/>
-        </w:rPr>
-        <w:t>Slide 2</w:t>
-      </w:r>
-      <w:r>
-        <w:rPr>
-          <w:b/>
-          <w:lang w:val="en-US"/>
-        </w:rPr>
-        <w:t>:</w:t>
-      </w:r>
-    </w:p>
-    <w:p>
-      <w:pPr>
-        <w:rPr>
-          <w:lang w:val="en-US"/>
-        </w:rPr>
-      </w:pPr>
-      <w:proofErr w:type="spellStart"/>
-      <w:r>
-        <w:rPr>
-          <w:lang w:val="en-US"/>
-        </w:rPr>
-        <w:t>Petter</w:t>
-      </w:r>
-      <w:proofErr w:type="spellEnd"/>
-      <w:r>
-        <w:rPr>
-          <w:lang w:val="en-US"/>
-        </w:rPr>
-        <w:t>:</w:t>
+        <w:t xml:space="preserve"> is Petter.</w:t>
+      </w:r>
+    </w:p>
+    <w:p>
+      <w:pPr>
+        <w:rPr>
+          <w:lang w:val="en-US"/>
+        </w:rPr>
+      </w:pPr>
+      <w:r>
+        <w:rPr>
+          <w:lang w:val="en-US"/>
+        </w:rPr>
+        <w:t>For our project we have chosen to apply the heat equation on a heat sink. A heat sink is a heat exchanger with the purpose of transferring heat generated by a mechanical or electronic device. It is commonly used in computers to cool down the CPU or GPU together with a fan.</w:t>
+      </w:r>
+    </w:p>
+    <w:p>
+      <w:pPr>
+        <w:rPr>
+          <w:lang w:val="en-US"/>
+        </w:rPr>
+      </w:pPr>
+    </w:p>
+    <w:p>
+      <w:pPr>
+        <w:rPr>
+          <w:b/>
+          <w:lang w:val="en-US"/>
+        </w:rPr>
+      </w:pPr>
+      <w:r>
+        <w:rPr>
+          <w:b/>
+          <w:lang w:val="en-US"/>
+        </w:rPr>
+        <w:t>Slide 2:</w:t>
+      </w:r>
+    </w:p>
+    <w:p>
+      <w:pPr>
+        <w:rPr>
+          <w:lang w:val="en-US"/>
+        </w:rPr>
+      </w:pPr>
+      <w:r>
+        <w:rPr>
+          <w:lang w:val="en-US"/>
+        </w:rPr>
+        <w:t>Petter:</w:t>
       </w:r>
     </w:p>
     <w:p>
@@ -191,16 +144,8 @@
         <w:rPr>
           <w:lang w:val="en-US"/>
         </w:rPr>
-        <w:t xml:space="preserve">Because of this we should </w:t>
-      </w:r>
-      <w:proofErr w:type="spellStart"/>
-      <w:r>
-        <w:rPr>
-          <w:lang w:val="en-US"/>
-        </w:rPr>
-        <w:t>ba</w:t>
-      </w:r>
-      <w:proofErr w:type="spellEnd"/>
+        <w:t>Because of this we should be</w:t>
+      </w:r>
       <w:r>
         <w:rPr>
           <w:lang w:val="en-US"/>
@@ -227,14 +172,7 @@
           <w:b/>
           <w:lang w:val="en-US"/>
         </w:rPr>
-        <w:t xml:space="preserve">Slide </w:t>
-      </w:r>
-      <w:r>
-        <w:rPr>
-          <w:b/>
-          <w:lang w:val="en-US"/>
-        </w:rPr>
-        <w:t>3:</w:t>
+        <w:t>Slide 3:</w:t>
       </w:r>
     </w:p>
     <w:p>
@@ -339,7 +277,7 @@
     </w:p>
     <w:p>
       <w:pPr>
-        <w:pStyle w:val="ListParagraph"/>
+        <w:pStyle w:val="Listeavsnitt"/>
         <w:numPr>
           <w:ilvl w:val="0"/>
           <w:numId w:val="1"/>
@@ -358,7 +296,7 @@
     </w:p>
     <w:p>
       <w:pPr>
-        <w:pStyle w:val="ListParagraph"/>
+        <w:pStyle w:val="Listeavsnitt"/>
         <w:numPr>
           <w:ilvl w:val="0"/>
           <w:numId w:val="1"/>
@@ -377,7 +315,7 @@
     </w:p>
     <w:p>
       <w:pPr>
-        <w:pStyle w:val="ListParagraph"/>
+        <w:pStyle w:val="Listeavsnitt"/>
         <w:numPr>
           <w:ilvl w:val="0"/>
           <w:numId w:val="1"/>
@@ -396,7 +334,7 @@
     </w:p>
     <w:p>
       <w:pPr>
-        <w:pStyle w:val="ListParagraph"/>
+        <w:pStyle w:val="Listeavsnitt"/>
         <w:numPr>
           <w:ilvl w:val="0"/>
           <w:numId w:val="1"/>
@@ -415,7 +353,7 @@
     </w:p>
     <w:p>
       <w:pPr>
-        <w:pStyle w:val="ListParagraph"/>
+        <w:pStyle w:val="Listeavsnitt"/>
         <w:numPr>
           <w:ilvl w:val="0"/>
           <w:numId w:val="1"/>
@@ -431,8 +369,529 @@
         </w:rPr>
         <w:t xml:space="preserve">Minus sign </w:t>
       </w:r>
+    </w:p>
+    <w:p>
+      <w:pPr>
+        <w:rPr>
+          <w:b/>
+          <w:lang w:val="en-US"/>
+        </w:rPr>
+      </w:pPr>
+    </w:p>
+    <w:p>
+      <w:pPr>
+        <w:rPr>
+          <w:b/>
+          <w:lang w:val="en-US"/>
+        </w:rPr>
+      </w:pPr>
+      <w:r>
+        <w:rPr>
+          <w:b/>
+          <w:lang w:val="en-US"/>
+        </w:rPr>
+        <w:t>Slide 5:</w:t>
+      </w:r>
+    </w:p>
+    <w:p>
+      <w:pPr>
+        <w:pStyle w:val="Listeavsnitt"/>
+        <w:numPr>
+          <w:ilvl w:val="0"/>
+          <w:numId w:val="3"/>
+        </w:numPr>
+        <w:rPr>
+          <w:b/>
+          <w:lang w:val="en-US"/>
+        </w:rPr>
+      </w:pPr>
+      <w:r>
+        <w:rPr>
+          <w:lang w:val="en-US"/>
+        </w:rPr>
+        <w:t>This particular problem was not in the book.</w:t>
+      </w:r>
+    </w:p>
+    <w:p>
+      <w:pPr>
+        <w:pStyle w:val="Listeavsnitt"/>
+        <w:numPr>
+          <w:ilvl w:val="1"/>
+          <w:numId w:val="3"/>
+        </w:numPr>
+        <w:rPr>
+          <w:b/>
+          <w:lang w:val="en-US"/>
+        </w:rPr>
+      </w:pPr>
+      <w:r>
+        <w:rPr>
+          <w:lang w:val="en-US"/>
+        </w:rPr>
+        <w:t>H</w:t>
+      </w:r>
+      <w:r>
+        <w:rPr>
+          <w:lang w:val="en-US"/>
+        </w:rPr>
+        <w:t>ad to derive it ourselves</w:t>
+      </w:r>
+    </w:p>
+    <w:p>
+      <w:pPr>
+        <w:pStyle w:val="Listeavsnitt"/>
+        <w:numPr>
+          <w:ilvl w:val="0"/>
+          <w:numId w:val="3"/>
+        </w:numPr>
+        <w:rPr>
+          <w:b/>
+          <w:lang w:val="en-US"/>
+        </w:rPr>
+      </w:pPr>
+      <w:r>
+        <w:rPr>
+          <w:lang w:val="en-US"/>
+        </w:rPr>
+        <w:t>Calculations weren’t very complicated, but it was rewarding having to feel like we had to come up with something on our own.</w:t>
+      </w:r>
+    </w:p>
+    <w:p>
+      <w:pPr>
+        <w:pStyle w:val="Listeavsnitt"/>
+        <w:numPr>
+          <w:ilvl w:val="0"/>
+          <w:numId w:val="3"/>
+        </w:numPr>
+        <w:rPr>
+          <w:b/>
+          <w:lang w:val="en-US"/>
+        </w:rPr>
+      </w:pPr>
+      <w:r>
+        <w:rPr>
+          <w:lang w:val="en-US"/>
+        </w:rPr>
+        <w:t>H</w:t>
+      </w:r>
+      <w:r>
+        <w:rPr>
+          <w:lang w:val="en-US"/>
+        </w:rPr>
+        <w:t>ad to trust our calculation</w:t>
+      </w:r>
+      <w:r>
+        <w:rPr>
+          <w:lang w:val="en-US"/>
+        </w:rPr>
+        <w:t>s</w:t>
+      </w:r>
+      <w:r>
+        <w:rPr>
+          <w:lang w:val="en-US"/>
+        </w:rPr>
+        <w:t xml:space="preserve"> when debugging the code.</w:t>
+      </w:r>
+    </w:p>
+    <w:p>
+      <w:pPr>
+        <w:pStyle w:val="Listeavsnitt"/>
+        <w:numPr>
+          <w:ilvl w:val="0"/>
+          <w:numId w:val="3"/>
+        </w:numPr>
+        <w:rPr>
+          <w:b/>
+          <w:lang w:val="en-US"/>
+        </w:rPr>
+      </w:pPr>
+      <w:r>
+        <w:rPr>
+          <w:lang w:val="en-US"/>
+        </w:rPr>
+        <w:t>The only volume integral is constant</w:t>
+      </w:r>
+    </w:p>
+    <w:p>
+      <w:pPr>
+        <w:pStyle w:val="Listeavsnitt"/>
+        <w:numPr>
+          <w:ilvl w:val="1"/>
+          <w:numId w:val="3"/>
+        </w:numPr>
+        <w:rPr>
+          <w:b/>
+          <w:lang w:val="en-US"/>
+        </w:rPr>
+      </w:pPr>
+      <w:r>
+        <w:rPr>
+          <w:lang w:val="en-US"/>
+        </w:rPr>
+        <w:t>Our quadrature3D code was off with about 5 %, when we compared with known solutions.</w:t>
+      </w:r>
+    </w:p>
+    <w:p>
+      <w:pPr>
+        <w:rPr>
+          <w:b/>
+          <w:lang w:val="en-US"/>
+        </w:rPr>
+      </w:pPr>
+      <w:r>
+        <w:rPr>
+          <w:b/>
+          <w:lang w:val="en-US"/>
+        </w:rPr>
+        <w:t>Slide 6:</w:t>
+      </w:r>
+    </w:p>
+    <w:p>
+      <w:pPr>
+        <w:pStyle w:val="Listeavsnitt"/>
+        <w:numPr>
+          <w:ilvl w:val="0"/>
+          <w:numId w:val="5"/>
+        </w:numPr>
+        <w:rPr>
+          <w:lang w:val="en-US"/>
+        </w:rPr>
+      </w:pPr>
+      <w:r>
+        <w:rPr>
+          <w:lang w:val="en-US"/>
+        </w:rPr>
+        <w:t xml:space="preserve">The same geometries as on the </w:t>
+      </w:r>
+      <w:r>
+        <w:rPr>
+          <w:lang w:val="en-US"/>
+        </w:rPr>
+        <w:t>previous</w:t>
+      </w:r>
+      <w:r>
+        <w:rPr>
+          <w:lang w:val="en-US"/>
+        </w:rPr>
+        <w:t xml:space="preserve"> slides.</w:t>
+      </w:r>
+    </w:p>
+    <w:p>
+      <w:pPr>
+        <w:pStyle w:val="Listeavsnitt"/>
+        <w:numPr>
+          <w:ilvl w:val="0"/>
+          <w:numId w:val="5"/>
+        </w:numPr>
+        <w:rPr>
+          <w:lang w:val="en-US"/>
+        </w:rPr>
+      </w:pPr>
+      <w:r>
+        <w:rPr>
+          <w:lang w:val="en-US"/>
+        </w:rPr>
+        <w:t>Cutting planes through the middle.</w:t>
+      </w:r>
+    </w:p>
+    <w:p>
+      <w:pPr>
+        <w:pStyle w:val="Listeavsnitt"/>
+        <w:numPr>
+          <w:ilvl w:val="0"/>
+          <w:numId w:val="5"/>
+        </w:numPr>
+        <w:rPr>
+          <w:lang w:val="en-US"/>
+        </w:rPr>
+      </w:pPr>
+      <w:r>
+        <w:rPr>
+          <w:lang w:val="en-US"/>
+        </w:rPr>
+        <w:t>Can’t see the temperatures, but the two on the top ranges from 60 to 80, the bottom 40 to 80.</w:t>
+      </w:r>
+    </w:p>
+    <w:p>
+      <w:pPr>
+        <w:pStyle w:val="Listeavsnitt"/>
+        <w:numPr>
+          <w:ilvl w:val="0"/>
+          <w:numId w:val="5"/>
+        </w:numPr>
+        <w:rPr>
+          <w:lang w:val="en-US"/>
+        </w:rPr>
+      </w:pPr>
+      <w:r>
+        <w:rPr>
+          <w:lang w:val="en-US"/>
+        </w:rPr>
+        <w:t>Somewhat surprised when the temperature on the two on the top were the same</w:t>
+      </w:r>
+    </w:p>
+    <w:p>
+      <w:pPr>
+        <w:pStyle w:val="Listeavsnitt"/>
+        <w:numPr>
+          <w:ilvl w:val="1"/>
+          <w:numId w:val="5"/>
+        </w:numPr>
+        <w:rPr>
+          <w:lang w:val="en-US"/>
+        </w:rPr>
+      </w:pPr>
+      <w:r>
+        <w:rPr>
+          <w:lang w:val="en-US"/>
+        </w:rPr>
+        <w:t xml:space="preserve">Makes sense since the </w:t>
+      </w:r>
+      <w:proofErr w:type="spellStart"/>
+      <w:r>
+        <w:rPr>
+          <w:lang w:val="en-US"/>
+        </w:rPr>
+        <w:t>Dirichlet</w:t>
+      </w:r>
+      <w:proofErr w:type="spellEnd"/>
+      <w:r>
+        <w:rPr>
+          <w:lang w:val="en-US"/>
+        </w:rPr>
+        <w:t xml:space="preserve"> boundary is an infinite heat source.</w:t>
+      </w:r>
+    </w:p>
+    <w:p>
+      <w:pPr>
+        <w:pStyle w:val="Listeavsnitt"/>
+        <w:numPr>
+          <w:ilvl w:val="0"/>
+          <w:numId w:val="5"/>
+        </w:numPr>
+        <w:rPr>
+          <w:lang w:val="en-US"/>
+        </w:rPr>
+      </w:pPr>
+      <w:r>
+        <w:rPr>
+          <w:lang w:val="en-US"/>
+        </w:rPr>
+        <w:lastRenderedPageBreak/>
+        <w:t>The two have the same volume and same surface area.</w:t>
+      </w:r>
+    </w:p>
+    <w:p>
+      <w:pPr>
+        <w:pStyle w:val="Listeavsnitt"/>
+        <w:numPr>
+          <w:ilvl w:val="0"/>
+          <w:numId w:val="5"/>
+        </w:numPr>
+        <w:rPr>
+          <w:lang w:val="en-US"/>
+        </w:rPr>
+      </w:pPr>
+      <w:r>
+        <w:rPr>
+          <w:lang w:val="en-US"/>
+        </w:rPr>
+        <w:t>The heat flows out to the surroundings as it travels upward the fins.</w:t>
+      </w:r>
+    </w:p>
+    <w:p>
+      <w:pPr>
+        <w:pStyle w:val="Listeavsnitt"/>
+        <w:numPr>
+          <w:ilvl w:val="1"/>
+          <w:numId w:val="5"/>
+        </w:numPr>
+        <w:rPr>
+          <w:lang w:val="en-US"/>
+        </w:rPr>
+      </w:pPr>
+      <w:r>
+        <w:rPr>
+          <w:lang w:val="en-US"/>
+        </w:rPr>
+        <w:t>The higher points will be less effective.</w:t>
+      </w:r>
+    </w:p>
+    <w:p>
+      <w:pPr>
+        <w:pStyle w:val="Listeavsnitt"/>
+        <w:numPr>
+          <w:ilvl w:val="0"/>
+          <w:numId w:val="5"/>
+        </w:numPr>
+        <w:rPr>
+          <w:lang w:val="en-US"/>
+        </w:rPr>
+      </w:pPr>
+      <w:r>
+        <w:rPr>
+          <w:lang w:val="en-US"/>
+        </w:rPr>
+        <w:t>Flux is dependent on the temperature difference, so the one with many short fins will have a greater heat loss to the surroundings.</w:t>
+      </w:r>
+    </w:p>
+    <w:p>
+      <w:pPr>
+        <w:pStyle w:val="Listeavsnitt"/>
+        <w:numPr>
+          <w:ilvl w:val="1"/>
+          <w:numId w:val="5"/>
+        </w:numPr>
+        <w:rPr>
+          <w:lang w:val="en-US"/>
+        </w:rPr>
+      </w:pPr>
+      <w:r>
+        <w:rPr>
+          <w:lang w:val="en-US"/>
+        </w:rPr>
+        <w:t>Making it more effective</w:t>
+      </w:r>
+    </w:p>
+    <w:p>
+      <w:pPr>
+        <w:pStyle w:val="Listeavsnitt"/>
+        <w:numPr>
+          <w:ilvl w:val="1"/>
+          <w:numId w:val="5"/>
+        </w:numPr>
+        <w:rPr>
+          <w:lang w:val="en-US"/>
+        </w:rPr>
+      </w:pPr>
+      <w:r>
+        <w:rPr>
+          <w:lang w:val="en-US"/>
+        </w:rPr>
+        <w:t>This is our conclusion</w:t>
+      </w:r>
+    </w:p>
+    <w:p>
+      <w:pPr>
+        <w:pStyle w:val="Listeavsnitt"/>
+        <w:numPr>
+          <w:ilvl w:val="0"/>
+          <w:numId w:val="5"/>
+        </w:numPr>
+        <w:rPr>
+          <w:lang w:val="en-US"/>
+        </w:rPr>
+      </w:pPr>
+      <w:r>
+        <w:rPr>
+          <w:lang w:val="en-US"/>
+        </w:rPr>
+        <w:t>We could calculate this if we wanted, but we haven’t done that.</w:t>
+      </w:r>
+    </w:p>
+    <w:p>
+      <w:pPr>
+        <w:pStyle w:val="Listeavsnitt"/>
+        <w:numPr>
+          <w:ilvl w:val="0"/>
+          <w:numId w:val="5"/>
+        </w:numPr>
+        <w:rPr>
+          <w:lang w:val="en-US"/>
+        </w:rPr>
+      </w:pPr>
+      <w:r>
+        <w:rPr>
+          <w:lang w:val="en-US"/>
+        </w:rPr>
+        <w:t>Instead use this temperature argument for why</w:t>
+      </w:r>
+      <w:r>
+        <w:rPr>
+          <w:lang w:val="en-US"/>
+        </w:rPr>
+        <w:t xml:space="preserve"> many short, thin fins are better, in order to maximize the surface area.</w:t>
+      </w:r>
+    </w:p>
+    <w:p>
+      <w:pPr>
+        <w:pStyle w:val="Listeavsnitt"/>
+        <w:numPr>
+          <w:ilvl w:val="0"/>
+          <w:numId w:val="5"/>
+        </w:numPr>
+        <w:rPr>
+          <w:lang w:val="en-US"/>
+        </w:rPr>
+      </w:pPr>
+      <w:r>
+        <w:rPr>
+          <w:lang w:val="en-US"/>
+        </w:rPr>
+        <w:t>That being said when the fins get closer together, there may be other phenomena coming into play:</w:t>
+      </w:r>
+    </w:p>
+    <w:p>
+      <w:pPr>
+        <w:pStyle w:val="Listeavsnitt"/>
+        <w:numPr>
+          <w:ilvl w:val="1"/>
+          <w:numId w:val="5"/>
+        </w:numPr>
+        <w:rPr>
+          <w:lang w:val="en-US"/>
+        </w:rPr>
+      </w:pPr>
+      <w:r>
+        <w:rPr>
+          <w:lang w:val="en-US"/>
+        </w:rPr>
+        <w:t>Heat transfer between the fins.</w:t>
+      </w:r>
+    </w:p>
+    <w:p>
+      <w:pPr>
+        <w:pStyle w:val="Listeavsnitt"/>
+        <w:numPr>
+          <w:ilvl w:val="1"/>
+          <w:numId w:val="5"/>
+        </w:numPr>
+        <w:rPr>
+          <w:lang w:val="en-US"/>
+        </w:rPr>
+      </w:pPr>
+      <w:r>
+        <w:rPr>
+          <w:lang w:val="en-US"/>
+        </w:rPr>
+        <w:t>Too little air, so the constant ambient temperature assumption no longer holds.</w:t>
+      </w:r>
+    </w:p>
+    <w:p>
+      <w:pPr>
+        <w:pStyle w:val="Listeavsnitt"/>
+        <w:numPr>
+          <w:ilvl w:val="0"/>
+          <w:numId w:val="5"/>
+        </w:numPr>
+        <w:rPr>
+          <w:lang w:val="en-US"/>
+        </w:rPr>
+      </w:pPr>
+      <w:r>
+        <w:rPr>
+          <w:lang w:val="en-US"/>
+        </w:rPr>
+        <w:t>Our model doesn’t ta</w:t>
+      </w:r>
       <w:bookmarkStart w:id="0" w:name="_GoBack"/>
       <w:bookmarkEnd w:id="0"/>
+      <w:r>
+        <w:rPr>
+          <w:lang w:val="en-US"/>
+        </w:rPr>
+        <w:t>ke this into account.</w:t>
+      </w:r>
     </w:p>
     <w:sectPr>
       <w:pgSz w:w="11900" w:h="16840"/>
@@ -445,8 +904,347 @@
 </file>
 
 <file path=word/numbering.xml><?xml version="1.0" encoding="utf-8"?>
-<w:numbering xmlns:wpc="http://schemas.microsoft.com/office/word/2010/wordprocessingCanvas" xmlns:mo="http://schemas.microsoft.com/office/mac/office/2008/main" xmlns:mc="http://schemas.openxmlformats.org/markup-compatibility/2006" xmlns:mv="urn:schemas-microsoft-com:mac:vml" xmlns:o="urn:schemas-microsoft-com:office:office" xmlns:r="http://schemas.openxmlformats.org/officeDocument/2006/relationships" xmlns:m="http://schemas.openxmlformats.org/officeDocument/2006/math" xmlns:v="urn:schemas-microsoft-com:vml" xmlns:wp14="http://schemas.microsoft.com/office/word/2010/wordprocessingDrawing" xmlns:wp="http://schemas.openxmlformats.org/drawingml/2006/wordprocessingDrawing" xmlns:w10="urn:schemas-microsoft-com:office:word" xmlns:w="http://schemas.openxmlformats.org/wordprocessingml/2006/main" xmlns:w14="http://schemas.microsoft.com/office/word/2010/wordml" xmlns:w15="http://schemas.microsoft.com/office/word/2012/wordml" xmlns:wpg="http://schemas.microsoft.com/office/word/2010/wordprocessingGroup" xmlns:wpi="http://schemas.microsoft.com/office/word/2010/wordprocessingInk" xmlns:wne="http://schemas.microsoft.com/office/word/2006/wordml" xmlns:wps="http://schemas.microsoft.com/office/word/2010/wordprocessingShape" mc:Ignorable="w14 w15 wp14">
-  <w:abstractNum w:abstractNumId="0">
+<w:numbering xmlns:wpc="http://schemas.microsoft.com/office/word/2010/wordprocessingCanvas" xmlns:cx="http://schemas.microsoft.com/office/drawing/2014/chartex" xmlns:cx1="http://schemas.microsoft.com/office/drawing/2015/9/8/chartex" xmlns:cx2="http://schemas.microsoft.com/office/drawing/2015/10/21/chartex" xmlns:mc="http://schemas.openxmlformats.org/markup-compatibility/2006" xmlns:o="urn:schemas-microsoft-com:office:office" xmlns:r="http://schemas.openxmlformats.org/officeDocument/2006/relationships" xmlns:m="http://schemas.openxmlformats.org/officeDocument/2006/math" xmlns:v="urn:schemas-microsoft-com:vml" xmlns:wp14="http://schemas.microsoft.com/office/word/2010/wordprocessingDrawing" xmlns:wp="http://schemas.openxmlformats.org/drawingml/2006/wordprocessingDrawing" xmlns:w10="urn:schemas-microsoft-com:office:word" xmlns:w="http://schemas.openxmlformats.org/wordprocessingml/2006/main" xmlns:w14="http://schemas.microsoft.com/office/word/2010/wordml" xmlns:w15="http://schemas.microsoft.com/office/word/2012/wordml" xmlns:w16se="http://schemas.microsoft.com/office/word/2015/wordml/symex" xmlns:wpg="http://schemas.microsoft.com/office/word/2010/wordprocessingGroup" xmlns:wpi="http://schemas.microsoft.com/office/word/2010/wordprocessingInk" xmlns:wne="http://schemas.microsoft.com/office/word/2006/wordml" xmlns:wps="http://schemas.microsoft.com/office/word/2010/wordprocessingShape" mc:Ignorable="w14 w15 w16se wp14">
+  <w:abstractNum w:abstractNumId="0" w15:restartNumberingAfterBreak="0">
+    <w:nsid w:val="0BC1234D"/>
+    <w:multiLevelType w:val="hybridMultilevel"/>
+    <w:tmpl w:val="D2EEABBE"/>
+    <w:lvl w:ilvl="0" w:tplc="04140001">
+      <w:start w:val="1"/>
+      <w:numFmt w:val="bullet"/>
+      <w:lvlText w:val=""/>
+      <w:lvlJc w:val="left"/>
+      <w:pPr>
+        <w:ind w:left="720" w:hanging="360"/>
+      </w:pPr>
+      <w:rPr>
+        <w:rFonts w:ascii="Symbol" w:hAnsi="Symbol" w:hint="default"/>
+      </w:rPr>
+    </w:lvl>
+    <w:lvl w:ilvl="1" w:tplc="04140003">
+      <w:start w:val="1"/>
+      <w:numFmt w:val="bullet"/>
+      <w:lvlText w:val="o"/>
+      <w:lvlJc w:val="left"/>
+      <w:pPr>
+        <w:ind w:left="1440" w:hanging="360"/>
+      </w:pPr>
+      <w:rPr>
+        <w:rFonts w:ascii="Courier New" w:hAnsi="Courier New" w:cs="Courier New" w:hint="default"/>
+      </w:rPr>
+    </w:lvl>
+    <w:lvl w:ilvl="2" w:tplc="04140005" w:tentative="1">
+      <w:start w:val="1"/>
+      <w:numFmt w:val="bullet"/>
+      <w:lvlText w:val=""/>
+      <w:lvlJc w:val="left"/>
+      <w:pPr>
+        <w:ind w:left="2160" w:hanging="360"/>
+      </w:pPr>
+      <w:rPr>
+        <w:rFonts w:ascii="Wingdings" w:hAnsi="Wingdings" w:hint="default"/>
+      </w:rPr>
+    </w:lvl>
+    <w:lvl w:ilvl="3" w:tplc="04140001" w:tentative="1">
+      <w:start w:val="1"/>
+      <w:numFmt w:val="bullet"/>
+      <w:lvlText w:val=""/>
+      <w:lvlJc w:val="left"/>
+      <w:pPr>
+        <w:ind w:left="2880" w:hanging="360"/>
+      </w:pPr>
+      <w:rPr>
+        <w:rFonts w:ascii="Symbol" w:hAnsi="Symbol" w:hint="default"/>
+      </w:rPr>
+    </w:lvl>
+    <w:lvl w:ilvl="4" w:tplc="04140003" w:tentative="1">
+      <w:start w:val="1"/>
+      <w:numFmt w:val="bullet"/>
+      <w:lvlText w:val="o"/>
+      <w:lvlJc w:val="left"/>
+      <w:pPr>
+        <w:ind w:left="3600" w:hanging="360"/>
+      </w:pPr>
+      <w:rPr>
+        <w:rFonts w:ascii="Courier New" w:hAnsi="Courier New" w:cs="Courier New" w:hint="default"/>
+      </w:rPr>
+    </w:lvl>
+    <w:lvl w:ilvl="5" w:tplc="04140005" w:tentative="1">
+      <w:start w:val="1"/>
+      <w:numFmt w:val="bullet"/>
+      <w:lvlText w:val=""/>
+      <w:lvlJc w:val="left"/>
+      <w:pPr>
+        <w:ind w:left="4320" w:hanging="360"/>
+      </w:pPr>
+      <w:rPr>
+        <w:rFonts w:ascii="Wingdings" w:hAnsi="Wingdings" w:hint="default"/>
+      </w:rPr>
+    </w:lvl>
+    <w:lvl w:ilvl="6" w:tplc="04140001" w:tentative="1">
+      <w:start w:val="1"/>
+      <w:numFmt w:val="bullet"/>
+      <w:lvlText w:val=""/>
+      <w:lvlJc w:val="left"/>
+      <w:pPr>
+        <w:ind w:left="5040" w:hanging="360"/>
+      </w:pPr>
+      <w:rPr>
+        <w:rFonts w:ascii="Symbol" w:hAnsi="Symbol" w:hint="default"/>
+      </w:rPr>
+    </w:lvl>
+    <w:lvl w:ilvl="7" w:tplc="04140003" w:tentative="1">
+      <w:start w:val="1"/>
+      <w:numFmt w:val="bullet"/>
+      <w:lvlText w:val="o"/>
+      <w:lvlJc w:val="left"/>
+      <w:pPr>
+        <w:ind w:left="5760" w:hanging="360"/>
+      </w:pPr>
+      <w:rPr>
+        <w:rFonts w:ascii="Courier New" w:hAnsi="Courier New" w:cs="Courier New" w:hint="default"/>
+      </w:rPr>
+    </w:lvl>
+    <w:lvl w:ilvl="8" w:tplc="04140005" w:tentative="1">
+      <w:start w:val="1"/>
+      <w:numFmt w:val="bullet"/>
+      <w:lvlText w:val=""/>
+      <w:lvlJc w:val="left"/>
+      <w:pPr>
+        <w:ind w:left="6480" w:hanging="360"/>
+      </w:pPr>
+      <w:rPr>
+        <w:rFonts w:ascii="Wingdings" w:hAnsi="Wingdings" w:hint="default"/>
+      </w:rPr>
+    </w:lvl>
+  </w:abstractNum>
+  <w:abstractNum w:abstractNumId="1" w15:restartNumberingAfterBreak="0">
+    <w:nsid w:val="13EF6DB7"/>
+    <w:multiLevelType w:val="hybridMultilevel"/>
+    <w:tmpl w:val="B8BEDC06"/>
+    <w:lvl w:ilvl="0" w:tplc="04140001">
+      <w:start w:val="1"/>
+      <w:numFmt w:val="bullet"/>
+      <w:lvlText w:val=""/>
+      <w:lvlJc w:val="left"/>
+      <w:pPr>
+        <w:ind w:left="720" w:hanging="360"/>
+      </w:pPr>
+      <w:rPr>
+        <w:rFonts w:ascii="Symbol" w:hAnsi="Symbol" w:hint="default"/>
+      </w:rPr>
+    </w:lvl>
+    <w:lvl w:ilvl="1" w:tplc="04140003">
+      <w:start w:val="1"/>
+      <w:numFmt w:val="bullet"/>
+      <w:lvlText w:val="o"/>
+      <w:lvlJc w:val="left"/>
+      <w:pPr>
+        <w:ind w:left="1440" w:hanging="360"/>
+      </w:pPr>
+      <w:rPr>
+        <w:rFonts w:ascii="Courier New" w:hAnsi="Courier New" w:cs="Courier New" w:hint="default"/>
+      </w:rPr>
+    </w:lvl>
+    <w:lvl w:ilvl="2" w:tplc="04140005" w:tentative="1">
+      <w:start w:val="1"/>
+      <w:numFmt w:val="bullet"/>
+      <w:lvlText w:val=""/>
+      <w:lvlJc w:val="left"/>
+      <w:pPr>
+        <w:ind w:left="2160" w:hanging="360"/>
+      </w:pPr>
+      <w:rPr>
+        <w:rFonts w:ascii="Wingdings" w:hAnsi="Wingdings" w:hint="default"/>
+      </w:rPr>
+    </w:lvl>
+    <w:lvl w:ilvl="3" w:tplc="04140001" w:tentative="1">
+      <w:start w:val="1"/>
+      <w:numFmt w:val="bullet"/>
+      <w:lvlText w:val=""/>
+      <w:lvlJc w:val="left"/>
+      <w:pPr>
+        <w:ind w:left="2880" w:hanging="360"/>
+      </w:pPr>
+      <w:rPr>
+        <w:rFonts w:ascii="Symbol" w:hAnsi="Symbol" w:hint="default"/>
+      </w:rPr>
+    </w:lvl>
+    <w:lvl w:ilvl="4" w:tplc="04140003" w:tentative="1">
+      <w:start w:val="1"/>
+      <w:numFmt w:val="bullet"/>
+      <w:lvlText w:val="o"/>
+      <w:lvlJc w:val="left"/>
+      <w:pPr>
+        <w:ind w:left="3600" w:hanging="360"/>
+      </w:pPr>
+      <w:rPr>
+        <w:rFonts w:ascii="Courier New" w:hAnsi="Courier New" w:cs="Courier New" w:hint="default"/>
+      </w:rPr>
+    </w:lvl>
+    <w:lvl w:ilvl="5" w:tplc="04140005" w:tentative="1">
+      <w:start w:val="1"/>
+      <w:numFmt w:val="bullet"/>
+      <w:lvlText w:val=""/>
+      <w:lvlJc w:val="left"/>
+      <w:pPr>
+        <w:ind w:left="4320" w:hanging="360"/>
+      </w:pPr>
+      <w:rPr>
+        <w:rFonts w:ascii="Wingdings" w:hAnsi="Wingdings" w:hint="default"/>
+      </w:rPr>
+    </w:lvl>
+    <w:lvl w:ilvl="6" w:tplc="04140001" w:tentative="1">
+      <w:start w:val="1"/>
+      <w:numFmt w:val="bullet"/>
+      <w:lvlText w:val=""/>
+      <w:lvlJc w:val="left"/>
+      <w:pPr>
+        <w:ind w:left="5040" w:hanging="360"/>
+      </w:pPr>
+      <w:rPr>
+        <w:rFonts w:ascii="Symbol" w:hAnsi="Symbol" w:hint="default"/>
+      </w:rPr>
+    </w:lvl>
+    <w:lvl w:ilvl="7" w:tplc="04140003" w:tentative="1">
+      <w:start w:val="1"/>
+      <w:numFmt w:val="bullet"/>
+      <w:lvlText w:val="o"/>
+      <w:lvlJc w:val="left"/>
+      <w:pPr>
+        <w:ind w:left="5760" w:hanging="360"/>
+      </w:pPr>
+      <w:rPr>
+        <w:rFonts w:ascii="Courier New" w:hAnsi="Courier New" w:cs="Courier New" w:hint="default"/>
+      </w:rPr>
+    </w:lvl>
+    <w:lvl w:ilvl="8" w:tplc="04140005" w:tentative="1">
+      <w:start w:val="1"/>
+      <w:numFmt w:val="bullet"/>
+      <w:lvlText w:val=""/>
+      <w:lvlJc w:val="left"/>
+      <w:pPr>
+        <w:ind w:left="6480" w:hanging="360"/>
+      </w:pPr>
+      <w:rPr>
+        <w:rFonts w:ascii="Wingdings" w:hAnsi="Wingdings" w:hint="default"/>
+      </w:rPr>
+    </w:lvl>
+  </w:abstractNum>
+  <w:abstractNum w:abstractNumId="2" w15:restartNumberingAfterBreak="0">
+    <w:nsid w:val="16712171"/>
+    <w:multiLevelType w:val="hybridMultilevel"/>
+    <w:tmpl w:val="272C474C"/>
+    <w:lvl w:ilvl="0" w:tplc="04140001">
+      <w:start w:val="1"/>
+      <w:numFmt w:val="bullet"/>
+      <w:lvlText w:val=""/>
+      <w:lvlJc w:val="left"/>
+      <w:pPr>
+        <w:ind w:left="720" w:hanging="360"/>
+      </w:pPr>
+      <w:rPr>
+        <w:rFonts w:ascii="Symbol" w:hAnsi="Symbol" w:hint="default"/>
+      </w:rPr>
+    </w:lvl>
+    <w:lvl w:ilvl="1" w:tplc="04140003" w:tentative="1">
+      <w:start w:val="1"/>
+      <w:numFmt w:val="bullet"/>
+      <w:lvlText w:val="o"/>
+      <w:lvlJc w:val="left"/>
+      <w:pPr>
+        <w:ind w:left="1440" w:hanging="360"/>
+      </w:pPr>
+      <w:rPr>
+        <w:rFonts w:ascii="Courier New" w:hAnsi="Courier New" w:cs="Courier New" w:hint="default"/>
+      </w:rPr>
+    </w:lvl>
+    <w:lvl w:ilvl="2" w:tplc="04140005" w:tentative="1">
+      <w:start w:val="1"/>
+      <w:numFmt w:val="bullet"/>
+      <w:lvlText w:val=""/>
+      <w:lvlJc w:val="left"/>
+      <w:pPr>
+        <w:ind w:left="2160" w:hanging="360"/>
+      </w:pPr>
+      <w:rPr>
+        <w:rFonts w:ascii="Wingdings" w:hAnsi="Wingdings" w:hint="default"/>
+      </w:rPr>
+    </w:lvl>
+    <w:lvl w:ilvl="3" w:tplc="04140001" w:tentative="1">
+      <w:start w:val="1"/>
+      <w:numFmt w:val="bullet"/>
+      <w:lvlText w:val=""/>
+      <w:lvlJc w:val="left"/>
+      <w:pPr>
+        <w:ind w:left="2880" w:hanging="360"/>
+      </w:pPr>
+      <w:rPr>
+        <w:rFonts w:ascii="Symbol" w:hAnsi="Symbol" w:hint="default"/>
+      </w:rPr>
+    </w:lvl>
+    <w:lvl w:ilvl="4" w:tplc="04140003" w:tentative="1">
+      <w:start w:val="1"/>
+      <w:numFmt w:val="bullet"/>
+      <w:lvlText w:val="o"/>
+      <w:lvlJc w:val="left"/>
+      <w:pPr>
+        <w:ind w:left="3600" w:hanging="360"/>
+      </w:pPr>
+      <w:rPr>
+        <w:rFonts w:ascii="Courier New" w:hAnsi="Courier New" w:cs="Courier New" w:hint="default"/>
+      </w:rPr>
+    </w:lvl>
+    <w:lvl w:ilvl="5" w:tplc="04140005" w:tentative="1">
+      <w:start w:val="1"/>
+      <w:numFmt w:val="bullet"/>
+      <w:lvlText w:val=""/>
+      <w:lvlJc w:val="left"/>
+      <w:pPr>
+        <w:ind w:left="4320" w:hanging="360"/>
+      </w:pPr>
+      <w:rPr>
+        <w:rFonts w:ascii="Wingdings" w:hAnsi="Wingdings" w:hint="default"/>
+      </w:rPr>
+    </w:lvl>
+    <w:lvl w:ilvl="6" w:tplc="04140001" w:tentative="1">
+      <w:start w:val="1"/>
+      <w:numFmt w:val="bullet"/>
+      <w:lvlText w:val=""/>
+      <w:lvlJc w:val="left"/>
+      <w:pPr>
+        <w:ind w:left="5040" w:hanging="360"/>
+      </w:pPr>
+      <w:rPr>
+        <w:rFonts w:ascii="Symbol" w:hAnsi="Symbol" w:hint="default"/>
+      </w:rPr>
+    </w:lvl>
+    <w:lvl w:ilvl="7" w:tplc="04140003" w:tentative="1">
+      <w:start w:val="1"/>
+      <w:numFmt w:val="bullet"/>
+      <w:lvlText w:val="o"/>
+      <w:lvlJc w:val="left"/>
+      <w:pPr>
+        <w:ind w:left="5760" w:hanging="360"/>
+      </w:pPr>
+      <w:rPr>
+        <w:rFonts w:ascii="Courier New" w:hAnsi="Courier New" w:cs="Courier New" w:hint="default"/>
+      </w:rPr>
+    </w:lvl>
+    <w:lvl w:ilvl="8" w:tplc="04140005" w:tentative="1">
+      <w:start w:val="1"/>
+      <w:numFmt w:val="bullet"/>
+      <w:lvlText w:val=""/>
+      <w:lvlJc w:val="left"/>
+      <w:pPr>
+        <w:ind w:left="6480" w:hanging="360"/>
+      </w:pPr>
+      <w:rPr>
+        <w:rFonts w:ascii="Wingdings" w:hAnsi="Wingdings" w:hint="default"/>
+      </w:rPr>
+    </w:lvl>
+  </w:abstractNum>
+  <w:abstractNum w:abstractNumId="3" w15:restartNumberingAfterBreak="0">
     <w:nsid w:val="392E4D91"/>
     <w:multiLevelType w:val="hybridMultilevel"/>
     <w:tmpl w:val="0D969B14"/>
@@ -559,14 +1357,139 @@
       </w:rPr>
     </w:lvl>
   </w:abstractNum>
+  <w:abstractNum w:abstractNumId="4" w15:restartNumberingAfterBreak="0">
+    <w:nsid w:val="4A626105"/>
+    <w:multiLevelType w:val="hybridMultilevel"/>
+    <w:tmpl w:val="AF1C5F54"/>
+    <w:lvl w:ilvl="0" w:tplc="04140001">
+      <w:start w:val="1"/>
+      <w:numFmt w:val="bullet"/>
+      <w:lvlText w:val=""/>
+      <w:lvlJc w:val="left"/>
+      <w:pPr>
+        <w:ind w:left="720" w:hanging="360"/>
+      </w:pPr>
+      <w:rPr>
+        <w:rFonts w:ascii="Symbol" w:hAnsi="Symbol" w:hint="default"/>
+      </w:rPr>
+    </w:lvl>
+    <w:lvl w:ilvl="1" w:tplc="04140003" w:tentative="1">
+      <w:start w:val="1"/>
+      <w:numFmt w:val="bullet"/>
+      <w:lvlText w:val="o"/>
+      <w:lvlJc w:val="left"/>
+      <w:pPr>
+        <w:ind w:left="1440" w:hanging="360"/>
+      </w:pPr>
+      <w:rPr>
+        <w:rFonts w:ascii="Courier New" w:hAnsi="Courier New" w:cs="Courier New" w:hint="default"/>
+      </w:rPr>
+    </w:lvl>
+    <w:lvl w:ilvl="2" w:tplc="04140005" w:tentative="1">
+      <w:start w:val="1"/>
+      <w:numFmt w:val="bullet"/>
+      <w:lvlText w:val=""/>
+      <w:lvlJc w:val="left"/>
+      <w:pPr>
+        <w:ind w:left="2160" w:hanging="360"/>
+      </w:pPr>
+      <w:rPr>
+        <w:rFonts w:ascii="Wingdings" w:hAnsi="Wingdings" w:hint="default"/>
+      </w:rPr>
+    </w:lvl>
+    <w:lvl w:ilvl="3" w:tplc="04140001" w:tentative="1">
+      <w:start w:val="1"/>
+      <w:numFmt w:val="bullet"/>
+      <w:lvlText w:val=""/>
+      <w:lvlJc w:val="left"/>
+      <w:pPr>
+        <w:ind w:left="2880" w:hanging="360"/>
+      </w:pPr>
+      <w:rPr>
+        <w:rFonts w:ascii="Symbol" w:hAnsi="Symbol" w:hint="default"/>
+      </w:rPr>
+    </w:lvl>
+    <w:lvl w:ilvl="4" w:tplc="04140003" w:tentative="1">
+      <w:start w:val="1"/>
+      <w:numFmt w:val="bullet"/>
+      <w:lvlText w:val="o"/>
+      <w:lvlJc w:val="left"/>
+      <w:pPr>
+        <w:ind w:left="3600" w:hanging="360"/>
+      </w:pPr>
+      <w:rPr>
+        <w:rFonts w:ascii="Courier New" w:hAnsi="Courier New" w:cs="Courier New" w:hint="default"/>
+      </w:rPr>
+    </w:lvl>
+    <w:lvl w:ilvl="5" w:tplc="04140005" w:tentative="1">
+      <w:start w:val="1"/>
+      <w:numFmt w:val="bullet"/>
+      <w:lvlText w:val=""/>
+      <w:lvlJc w:val="left"/>
+      <w:pPr>
+        <w:ind w:left="4320" w:hanging="360"/>
+      </w:pPr>
+      <w:rPr>
+        <w:rFonts w:ascii="Wingdings" w:hAnsi="Wingdings" w:hint="default"/>
+      </w:rPr>
+    </w:lvl>
+    <w:lvl w:ilvl="6" w:tplc="04140001" w:tentative="1">
+      <w:start w:val="1"/>
+      <w:numFmt w:val="bullet"/>
+      <w:lvlText w:val=""/>
+      <w:lvlJc w:val="left"/>
+      <w:pPr>
+        <w:ind w:left="5040" w:hanging="360"/>
+      </w:pPr>
+      <w:rPr>
+        <w:rFonts w:ascii="Symbol" w:hAnsi="Symbol" w:hint="default"/>
+      </w:rPr>
+    </w:lvl>
+    <w:lvl w:ilvl="7" w:tplc="04140003" w:tentative="1">
+      <w:start w:val="1"/>
+      <w:numFmt w:val="bullet"/>
+      <w:lvlText w:val="o"/>
+      <w:lvlJc w:val="left"/>
+      <w:pPr>
+        <w:ind w:left="5760" w:hanging="360"/>
+      </w:pPr>
+      <w:rPr>
+        <w:rFonts w:ascii="Courier New" w:hAnsi="Courier New" w:cs="Courier New" w:hint="default"/>
+      </w:rPr>
+    </w:lvl>
+    <w:lvl w:ilvl="8" w:tplc="04140005" w:tentative="1">
+      <w:start w:val="1"/>
+      <w:numFmt w:val="bullet"/>
+      <w:lvlText w:val=""/>
+      <w:lvlJc w:val="left"/>
+      <w:pPr>
+        <w:ind w:left="6480" w:hanging="360"/>
+      </w:pPr>
+      <w:rPr>
+        <w:rFonts w:ascii="Wingdings" w:hAnsi="Wingdings" w:hint="default"/>
+      </w:rPr>
+    </w:lvl>
+  </w:abstractNum>
   <w:num w:numId="1">
+    <w:abstractNumId w:val="3"/>
+  </w:num>
+  <w:num w:numId="2">
+    <w:abstractNumId w:val="2"/>
+  </w:num>
+  <w:num w:numId="3">
+    <w:abstractNumId w:val="1"/>
+  </w:num>
+  <w:num w:numId="4">
+    <w:abstractNumId w:val="4"/>
+  </w:num>
+  <w:num w:numId="5">
     <w:abstractNumId w:val="0"/>
   </w:num>
 </w:numbering>
 </file>
 
 <file path=word/styles.xml><?xml version="1.0" encoding="utf-8"?>
-<w:styles xmlns:mc="http://schemas.openxmlformats.org/markup-compatibility/2006" xmlns:r="http://schemas.openxmlformats.org/officeDocument/2006/relationships" xmlns:w="http://schemas.openxmlformats.org/wordprocessingml/2006/main" xmlns:w14="http://schemas.microsoft.com/office/word/2010/wordml" xmlns:w15="http://schemas.microsoft.com/office/word/2012/wordml" mc:Ignorable="w14 w15">
+<w:styles xmlns:mc="http://schemas.openxmlformats.org/markup-compatibility/2006" xmlns:r="http://schemas.openxmlformats.org/officeDocument/2006/relationships" xmlns:w="http://schemas.openxmlformats.org/wordprocessingml/2006/main" xmlns:w14="http://schemas.microsoft.com/office/word/2010/wordml" xmlns:w15="http://schemas.microsoft.com/office/word/2012/wordml" xmlns:w16se="http://schemas.microsoft.com/office/word/2015/wordml/symex" mc:Ignorable="w14 w15 w16se">
   <w:docDefaults>
     <w:rPrDefault>
       <w:rPr>
@@ -578,7 +1501,7 @@
     </w:rPrDefault>
     <w:pPrDefault/>
   </w:docDefaults>
-  <w:latentStyles w:defLockedState="0" w:defUIPriority="99" w:defSemiHidden="0" w:defUnhideWhenUsed="0" w:defQFormat="0" w:count="382">
+  <w:latentStyles w:defLockedState="0" w:defUIPriority="99" w:defSemiHidden="0" w:defUnhideWhenUsed="0" w:defQFormat="0" w:count="372">
     <w:lsdException w:name="Normal" w:uiPriority="0" w:qFormat="1"/>
     <w:lsdException w:name="heading 1" w:uiPriority="9" w:qFormat="1"/>
     <w:lsdException w:name="heading 2" w:semiHidden="1" w:uiPriority="9" w:unhideWhenUsed="1" w:qFormat="1"/>
@@ -735,15 +1658,6 @@
     <w:lsdException w:name="Balloon Text" w:semiHidden="1" w:unhideWhenUsed="1"/>
     <w:lsdException w:name="Table Grid" w:uiPriority="39"/>
     <w:lsdException w:name="Table Theme" w:semiHidden="1" w:unhideWhenUsed="1"/>
-    <w:lsdException w:name="Note Level 1" w:semiHidden="1" w:unhideWhenUsed="1"/>
-    <w:lsdException w:name="Note Level 2" w:semiHidden="1" w:unhideWhenUsed="1"/>
-    <w:lsdException w:name="Note Level 3" w:semiHidden="1" w:unhideWhenUsed="1"/>
-    <w:lsdException w:name="Note Level 4" w:semiHidden="1" w:unhideWhenUsed="1"/>
-    <w:lsdException w:name="Note Level 5" w:semiHidden="1" w:unhideWhenUsed="1"/>
-    <w:lsdException w:name="Note Level 6" w:semiHidden="1" w:unhideWhenUsed="1"/>
-    <w:lsdException w:name="Note Level 7" w:semiHidden="1" w:unhideWhenUsed="1"/>
-    <w:lsdException w:name="Note Level 8" w:semiHidden="1" w:unhideWhenUsed="1"/>
-    <w:lsdException w:name="Note Level 9" w:semiHidden="1" w:unhideWhenUsed="1"/>
     <w:lsdException w:name="Placeholder Text" w:semiHidden="1"/>
     <w:lsdException w:name="No Spacing" w:uiPriority="1" w:qFormat="1"/>
     <w:lsdException w:name="Light Shading" w:uiPriority="60"/>
@@ -960,19 +1874,18 @@
     <w:lsdException w:name="List Table 6 Colorful Accent 6" w:uiPriority="51"/>
     <w:lsdException w:name="List Table 7 Colorful Accent 6" w:uiPriority="52"/>
     <w:lsdException w:name="Mention" w:semiHidden="1" w:unhideWhenUsed="1"/>
-    <w:lsdException w:name="Smart Hyperlink" w:semiHidden="1" w:unhideWhenUsed="1"/>
   </w:latentStyles>
   <w:style w:type="paragraph" w:default="1" w:styleId="Normal">
     <w:name w:val="Normal"/>
     <w:qFormat/>
   </w:style>
-  <w:style w:type="character" w:default="1" w:styleId="DefaultParagraphFont">
+  <w:style w:type="character" w:default="1" w:styleId="Standardskriftforavsnitt">
     <w:name w:val="Default Paragraph Font"/>
     <w:uiPriority w:val="1"/>
     <w:semiHidden/>
     <w:unhideWhenUsed/>
   </w:style>
-  <w:style w:type="table" w:default="1" w:styleId="TableNormal">
+  <w:style w:type="table" w:default="1" w:styleId="Vanligtabell">
     <w:name w:val="Normal Table"/>
     <w:uiPriority w:val="99"/>
     <w:semiHidden/>
@@ -987,13 +1900,13 @@
       </w:tblCellMar>
     </w:tblPr>
   </w:style>
-  <w:style w:type="numbering" w:default="1" w:styleId="NoList">
+  <w:style w:type="numbering" w:default="1" w:styleId="Ingenliste">
     <w:name w:val="No List"/>
     <w:uiPriority w:val="99"/>
     <w:semiHidden/>
     <w:unhideWhenUsed/>
   </w:style>
-  <w:style w:type="paragraph" w:styleId="ListParagraph">
+  <w:style w:type="paragraph" w:styleId="Listeavsnitt">
     <w:name w:val="List Paragraph"/>
     <w:basedOn w:val="Normal"/>
     <w:uiPriority w:val="34"/>

</xml_diff>

<commit_message>
Siste endringer på snakkepunkter til presentasjon
</commit_message>
<xml_diff>
--- a/Snakkepunkter til presentasjon.docx
+++ b/Snakkepunkter til presentasjon.docx
@@ -1,6 +1,6 @@
 
 <file path=word/document.xml><?xml version="1.0" encoding="utf-8"?>
-<w:document xmlns:wpc="http://schemas.microsoft.com/office/word/2010/wordprocessingCanvas" xmlns:cx="http://schemas.microsoft.com/office/drawing/2014/chartex" xmlns:cx1="http://schemas.microsoft.com/office/drawing/2015/9/8/chartex" xmlns:cx2="http://schemas.microsoft.com/office/drawing/2015/10/21/chartex" xmlns:mc="http://schemas.openxmlformats.org/markup-compatibility/2006" xmlns:o="urn:schemas-microsoft-com:office:office" xmlns:r="http://schemas.openxmlformats.org/officeDocument/2006/relationships" xmlns:m="http://schemas.openxmlformats.org/officeDocument/2006/math" xmlns:v="urn:schemas-microsoft-com:vml" xmlns:wp14="http://schemas.microsoft.com/office/word/2010/wordprocessingDrawing" xmlns:wp="http://schemas.openxmlformats.org/drawingml/2006/wordprocessingDrawing" xmlns:w10="urn:schemas-microsoft-com:office:word" xmlns:w="http://schemas.openxmlformats.org/wordprocessingml/2006/main" xmlns:w14="http://schemas.microsoft.com/office/word/2010/wordml" xmlns:w15="http://schemas.microsoft.com/office/word/2012/wordml" xmlns:w16se="http://schemas.microsoft.com/office/word/2015/wordml/symex" xmlns:wpg="http://schemas.microsoft.com/office/word/2010/wordprocessingGroup" xmlns:wpi="http://schemas.microsoft.com/office/word/2010/wordprocessingInk" xmlns:wne="http://schemas.microsoft.com/office/word/2006/wordml" xmlns:wps="http://schemas.microsoft.com/office/word/2010/wordprocessingShape" mc:Ignorable="w14 w15 w16se wp14">
+<w:document xmlns:wpc="http://schemas.microsoft.com/office/word/2010/wordprocessingCanvas" xmlns:mo="http://schemas.microsoft.com/office/mac/office/2008/main" xmlns:mc="http://schemas.openxmlformats.org/markup-compatibility/2006" xmlns:mv="urn:schemas-microsoft-com:mac:vml" xmlns:o="urn:schemas-microsoft-com:office:office" xmlns:r="http://schemas.openxmlformats.org/officeDocument/2006/relationships" xmlns:m="http://schemas.openxmlformats.org/officeDocument/2006/math" xmlns:v="urn:schemas-microsoft-com:vml" xmlns:wp14="http://schemas.microsoft.com/office/word/2010/wordprocessingDrawing" xmlns:wp="http://schemas.openxmlformats.org/drawingml/2006/wordprocessingDrawing" xmlns:w10="urn:schemas-microsoft-com:office:word" xmlns:w="http://schemas.openxmlformats.org/wordprocessingml/2006/main" xmlns:w14="http://schemas.microsoft.com/office/word/2010/wordml" xmlns:w15="http://schemas.microsoft.com/office/word/2012/wordml" xmlns:wpg="http://schemas.microsoft.com/office/word/2010/wordprocessingGroup" xmlns:wpi="http://schemas.microsoft.com/office/word/2010/wordprocessingInk" xmlns:wne="http://schemas.microsoft.com/office/word/2006/wordml" xmlns:wps="http://schemas.microsoft.com/office/word/2010/wordprocessingShape" mc:Ignorable="w14 w15 wp14">
   <w:body>
     <w:p>
       <w:pPr>
@@ -65,7 +65,21 @@
         <w:rPr>
           <w:lang w:val="en-US"/>
         </w:rPr>
-        <w:t>For our project we have chosen to apply the heat equation on a heat sink. A heat sink is a heat exchanger with the purpose of transferring heat generated by a mechanical or electronic device. It is commonly used in computers to cool down the CPU or GPU together with a fan.</w:t>
+        <w:t>For our project we have chosen to apply the heat equation on a heat sink. A heat sink is a heat exchanger with the</w:t>
+      </w:r>
+      <w:bookmarkStart w:id="0" w:name="_GoBack"/>
+      <w:bookmarkEnd w:id="0"/>
+      <w:r>
+        <w:rPr>
+          <w:lang w:val="en-US"/>
+        </w:rPr>
+        <w:t xml:space="preserve"> purpose of transferring heat generated by a mechanical or electronic device. It is commonly used in computers to cool down the CPU or GPU together with a fan.</w:t>
+      </w:r>
+      <w:r>
+        <w:rPr>
+          <w:lang w:val="en-US"/>
+        </w:rPr>
+        <w:t xml:space="preserve"> (Point to picture)</w:t>
       </w:r>
     </w:p>
     <w:p>
@@ -277,7 +291,7 @@
     </w:p>
     <w:p>
       <w:pPr>
-        <w:pStyle w:val="Listeavsnitt"/>
+        <w:pStyle w:val="ListParagraph"/>
         <w:numPr>
           <w:ilvl w:val="0"/>
           <w:numId w:val="1"/>
@@ -296,7 +310,7 @@
     </w:p>
     <w:p>
       <w:pPr>
-        <w:pStyle w:val="Listeavsnitt"/>
+        <w:pStyle w:val="ListParagraph"/>
         <w:numPr>
           <w:ilvl w:val="0"/>
           <w:numId w:val="1"/>
@@ -315,7 +329,7 @@
     </w:p>
     <w:p>
       <w:pPr>
-        <w:pStyle w:val="Listeavsnitt"/>
+        <w:pStyle w:val="ListParagraph"/>
         <w:numPr>
           <w:ilvl w:val="0"/>
           <w:numId w:val="1"/>
@@ -334,7 +348,7 @@
     </w:p>
     <w:p>
       <w:pPr>
-        <w:pStyle w:val="Listeavsnitt"/>
+        <w:pStyle w:val="ListParagraph"/>
         <w:numPr>
           <w:ilvl w:val="0"/>
           <w:numId w:val="1"/>
@@ -353,7 +367,7 @@
     </w:p>
     <w:p>
       <w:pPr>
-        <w:pStyle w:val="Listeavsnitt"/>
+        <w:pStyle w:val="ListParagraph"/>
         <w:numPr>
           <w:ilvl w:val="0"/>
           <w:numId w:val="1"/>
@@ -395,7 +409,7 @@
     </w:p>
     <w:p>
       <w:pPr>
-        <w:pStyle w:val="Listeavsnitt"/>
+        <w:pStyle w:val="ListParagraph"/>
         <w:numPr>
           <w:ilvl w:val="0"/>
           <w:numId w:val="3"/>
@@ -414,7 +428,7 @@
     </w:p>
     <w:p>
       <w:pPr>
-        <w:pStyle w:val="Listeavsnitt"/>
+        <w:pStyle w:val="ListParagraph"/>
         <w:numPr>
           <w:ilvl w:val="1"/>
           <w:numId w:val="3"/>
@@ -439,7 +453,7 @@
     </w:p>
     <w:p>
       <w:pPr>
-        <w:pStyle w:val="Listeavsnitt"/>
+        <w:pStyle w:val="ListParagraph"/>
         <w:numPr>
           <w:ilvl w:val="0"/>
           <w:numId w:val="3"/>
@@ -458,7 +472,7 @@
     </w:p>
     <w:p>
       <w:pPr>
-        <w:pStyle w:val="Listeavsnitt"/>
+        <w:pStyle w:val="ListParagraph"/>
         <w:numPr>
           <w:ilvl w:val="0"/>
           <w:numId w:val="3"/>
@@ -472,13 +486,7 @@
         <w:rPr>
           <w:lang w:val="en-US"/>
         </w:rPr>
-        <w:t>H</w:t>
-      </w:r>
-      <w:r>
-        <w:rPr>
-          <w:lang w:val="en-US"/>
-        </w:rPr>
-        <w:t>ad to trust our calculation</w:t>
+        <w:t>Had to trust our calculation</w:t>
       </w:r>
       <w:r>
         <w:rPr>
@@ -495,7 +503,7 @@
     </w:p>
     <w:p>
       <w:pPr>
-        <w:pStyle w:val="Listeavsnitt"/>
+        <w:pStyle w:val="ListParagraph"/>
         <w:numPr>
           <w:ilvl w:val="0"/>
           <w:numId w:val="3"/>
@@ -514,7 +522,7 @@
     </w:p>
     <w:p>
       <w:pPr>
-        <w:pStyle w:val="Listeavsnitt"/>
+        <w:pStyle w:val="ListParagraph"/>
         <w:numPr>
           <w:ilvl w:val="1"/>
           <w:numId w:val="3"/>
@@ -548,7 +556,7 @@
     </w:p>
     <w:p>
       <w:pPr>
-        <w:pStyle w:val="Listeavsnitt"/>
+        <w:pStyle w:val="ListParagraph"/>
         <w:numPr>
           <w:ilvl w:val="0"/>
           <w:numId w:val="5"/>
@@ -578,7 +586,7 @@
     </w:p>
     <w:p>
       <w:pPr>
-        <w:pStyle w:val="Listeavsnitt"/>
+        <w:pStyle w:val="ListParagraph"/>
         <w:numPr>
           <w:ilvl w:val="0"/>
           <w:numId w:val="5"/>
@@ -596,7 +604,7 @@
     </w:p>
     <w:p>
       <w:pPr>
-        <w:pStyle w:val="Listeavsnitt"/>
+        <w:pStyle w:val="ListParagraph"/>
         <w:numPr>
           <w:ilvl w:val="0"/>
           <w:numId w:val="5"/>
@@ -607,14 +615,21 @@
       </w:pPr>
       <w:r>
         <w:rPr>
-          <w:lang w:val="en-US"/>
-        </w:rPr>
-        <w:t>Can’t see the temperatures, but the two on the top ranges from 60 to 80, the bottom 40 to 80.</w:t>
-      </w:r>
-    </w:p>
-    <w:p>
-      <w:pPr>
-        <w:pStyle w:val="Listeavsnitt"/>
+          <w:shd w:val="clear" w:color="auto" w:fill="E7E6E6" w:themeFill="background2"/>
+          <w:lang w:val="en-US"/>
+        </w:rPr>
+        <w:t>Can’t see t</w:t>
+      </w:r>
+      <w:r>
+        <w:rPr>
+          <w:lang w:val="en-US"/>
+        </w:rPr>
+        <w:t>he temperatures, but the two on the top ranges from 60 to 80, the bottom 40 to 80.</w:t>
+      </w:r>
+    </w:p>
+    <w:p>
+      <w:pPr>
+        <w:pStyle w:val="ListParagraph"/>
         <w:numPr>
           <w:ilvl w:val="0"/>
           <w:numId w:val="5"/>
@@ -632,7 +647,7 @@
     </w:p>
     <w:p>
       <w:pPr>
-        <w:pStyle w:val="Listeavsnitt"/>
+        <w:pStyle w:val="ListParagraph"/>
         <w:numPr>
           <w:ilvl w:val="1"/>
           <w:numId w:val="5"/>
@@ -664,7 +679,7 @@
     </w:p>
     <w:p>
       <w:pPr>
-        <w:pStyle w:val="Listeavsnitt"/>
+        <w:pStyle w:val="ListParagraph"/>
         <w:numPr>
           <w:ilvl w:val="0"/>
           <w:numId w:val="5"/>
@@ -683,7 +698,7 @@
     </w:p>
     <w:p>
       <w:pPr>
-        <w:pStyle w:val="Listeavsnitt"/>
+        <w:pStyle w:val="ListParagraph"/>
         <w:numPr>
           <w:ilvl w:val="0"/>
           <w:numId w:val="5"/>
@@ -701,7 +716,7 @@
     </w:p>
     <w:p>
       <w:pPr>
-        <w:pStyle w:val="Listeavsnitt"/>
+        <w:pStyle w:val="ListParagraph"/>
         <w:numPr>
           <w:ilvl w:val="1"/>
           <w:numId w:val="5"/>
@@ -719,7 +734,7 @@
     </w:p>
     <w:p>
       <w:pPr>
-        <w:pStyle w:val="Listeavsnitt"/>
+        <w:pStyle w:val="ListParagraph"/>
         <w:numPr>
           <w:ilvl w:val="0"/>
           <w:numId w:val="5"/>
@@ -737,7 +752,7 @@
     </w:p>
     <w:p>
       <w:pPr>
-        <w:pStyle w:val="Listeavsnitt"/>
+        <w:pStyle w:val="ListParagraph"/>
         <w:numPr>
           <w:ilvl w:val="1"/>
           <w:numId w:val="5"/>
@@ -755,7 +770,7 @@
     </w:p>
     <w:p>
       <w:pPr>
-        <w:pStyle w:val="Listeavsnitt"/>
+        <w:pStyle w:val="ListParagraph"/>
         <w:numPr>
           <w:ilvl w:val="1"/>
           <w:numId w:val="5"/>
@@ -773,7 +788,7 @@
     </w:p>
     <w:p>
       <w:pPr>
-        <w:pStyle w:val="Listeavsnitt"/>
+        <w:pStyle w:val="ListParagraph"/>
         <w:numPr>
           <w:ilvl w:val="0"/>
           <w:numId w:val="5"/>
@@ -791,7 +806,7 @@
     </w:p>
     <w:p>
       <w:pPr>
-        <w:pStyle w:val="Listeavsnitt"/>
+        <w:pStyle w:val="ListParagraph"/>
         <w:numPr>
           <w:ilvl w:val="0"/>
           <w:numId w:val="5"/>
@@ -815,7 +830,7 @@
     </w:p>
     <w:p>
       <w:pPr>
-        <w:pStyle w:val="Listeavsnitt"/>
+        <w:pStyle w:val="ListParagraph"/>
         <w:numPr>
           <w:ilvl w:val="0"/>
           <w:numId w:val="5"/>
@@ -833,7 +848,7 @@
     </w:p>
     <w:p>
       <w:pPr>
-        <w:pStyle w:val="Listeavsnitt"/>
+        <w:pStyle w:val="ListParagraph"/>
         <w:numPr>
           <w:ilvl w:val="1"/>
           <w:numId w:val="5"/>
@@ -851,7 +866,7 @@
     </w:p>
     <w:p>
       <w:pPr>
-        <w:pStyle w:val="Listeavsnitt"/>
+        <w:pStyle w:val="ListParagraph"/>
         <w:numPr>
           <w:ilvl w:val="1"/>
           <w:numId w:val="5"/>
@@ -869,7 +884,7 @@
     </w:p>
     <w:p>
       <w:pPr>
-        <w:pStyle w:val="Listeavsnitt"/>
+        <w:pStyle w:val="ListParagraph"/>
         <w:numPr>
           <w:ilvl w:val="0"/>
           <w:numId w:val="5"/>
@@ -882,15 +897,7 @@
         <w:rPr>
           <w:lang w:val="en-US"/>
         </w:rPr>
-        <w:t>Our model doesn’t ta</w:t>
-      </w:r>
-      <w:bookmarkStart w:id="0" w:name="_GoBack"/>
-      <w:bookmarkEnd w:id="0"/>
-      <w:r>
-        <w:rPr>
-          <w:lang w:val="en-US"/>
-        </w:rPr>
-        <w:t>ke this into account.</w:t>
+        <w:t>Our model doesn’t take this into account.</w:t>
       </w:r>
     </w:p>
     <w:sectPr>
@@ -904,8 +911,8 @@
 </file>
 
 <file path=word/numbering.xml><?xml version="1.0" encoding="utf-8"?>
-<w:numbering xmlns:wpc="http://schemas.microsoft.com/office/word/2010/wordprocessingCanvas" xmlns:cx="http://schemas.microsoft.com/office/drawing/2014/chartex" xmlns:cx1="http://schemas.microsoft.com/office/drawing/2015/9/8/chartex" xmlns:cx2="http://schemas.microsoft.com/office/drawing/2015/10/21/chartex" xmlns:mc="http://schemas.openxmlformats.org/markup-compatibility/2006" xmlns:o="urn:schemas-microsoft-com:office:office" xmlns:r="http://schemas.openxmlformats.org/officeDocument/2006/relationships" xmlns:m="http://schemas.openxmlformats.org/officeDocument/2006/math" xmlns:v="urn:schemas-microsoft-com:vml" xmlns:wp14="http://schemas.microsoft.com/office/word/2010/wordprocessingDrawing" xmlns:wp="http://schemas.openxmlformats.org/drawingml/2006/wordprocessingDrawing" xmlns:w10="urn:schemas-microsoft-com:office:word" xmlns:w="http://schemas.openxmlformats.org/wordprocessingml/2006/main" xmlns:w14="http://schemas.microsoft.com/office/word/2010/wordml" xmlns:w15="http://schemas.microsoft.com/office/word/2012/wordml" xmlns:w16se="http://schemas.microsoft.com/office/word/2015/wordml/symex" xmlns:wpg="http://schemas.microsoft.com/office/word/2010/wordprocessingGroup" xmlns:wpi="http://schemas.microsoft.com/office/word/2010/wordprocessingInk" xmlns:wne="http://schemas.microsoft.com/office/word/2006/wordml" xmlns:wps="http://schemas.microsoft.com/office/word/2010/wordprocessingShape" mc:Ignorable="w14 w15 w16se wp14">
-  <w:abstractNum w:abstractNumId="0" w15:restartNumberingAfterBreak="0">
+<w:numbering xmlns:wpc="http://schemas.microsoft.com/office/word/2010/wordprocessingCanvas" xmlns:mo="http://schemas.microsoft.com/office/mac/office/2008/main" xmlns:mc="http://schemas.openxmlformats.org/markup-compatibility/2006" xmlns:mv="urn:schemas-microsoft-com:mac:vml" xmlns:o="urn:schemas-microsoft-com:office:office" xmlns:r="http://schemas.openxmlformats.org/officeDocument/2006/relationships" xmlns:m="http://schemas.openxmlformats.org/officeDocument/2006/math" xmlns:v="urn:schemas-microsoft-com:vml" xmlns:wp14="http://schemas.microsoft.com/office/word/2010/wordprocessingDrawing" xmlns:wp="http://schemas.openxmlformats.org/drawingml/2006/wordprocessingDrawing" xmlns:w10="urn:schemas-microsoft-com:office:word" xmlns:w="http://schemas.openxmlformats.org/wordprocessingml/2006/main" xmlns:w14="http://schemas.microsoft.com/office/word/2010/wordml" xmlns:w15="http://schemas.microsoft.com/office/word/2012/wordml" xmlns:wpg="http://schemas.microsoft.com/office/word/2010/wordprocessingGroup" xmlns:wpi="http://schemas.microsoft.com/office/word/2010/wordprocessingInk" xmlns:wne="http://schemas.microsoft.com/office/word/2006/wordml" xmlns:wps="http://schemas.microsoft.com/office/word/2010/wordprocessingShape" mc:Ignorable="w14 w15 wp14">
+  <w:abstractNum w:abstractNumId="0">
     <w:nsid w:val="0BC1234D"/>
     <w:multiLevelType w:val="hybridMultilevel"/>
     <w:tmpl w:val="D2EEABBE"/>
@@ -1018,7 +1025,7 @@
       </w:rPr>
     </w:lvl>
   </w:abstractNum>
-  <w:abstractNum w:abstractNumId="1" w15:restartNumberingAfterBreak="0">
+  <w:abstractNum w:abstractNumId="1">
     <w:nsid w:val="13EF6DB7"/>
     <w:multiLevelType w:val="hybridMultilevel"/>
     <w:tmpl w:val="B8BEDC06"/>
@@ -1131,7 +1138,7 @@
       </w:rPr>
     </w:lvl>
   </w:abstractNum>
-  <w:abstractNum w:abstractNumId="2" w15:restartNumberingAfterBreak="0">
+  <w:abstractNum w:abstractNumId="2">
     <w:nsid w:val="16712171"/>
     <w:multiLevelType w:val="hybridMultilevel"/>
     <w:tmpl w:val="272C474C"/>
@@ -1244,7 +1251,7 @@
       </w:rPr>
     </w:lvl>
   </w:abstractNum>
-  <w:abstractNum w:abstractNumId="3" w15:restartNumberingAfterBreak="0">
+  <w:abstractNum w:abstractNumId="3">
     <w:nsid w:val="392E4D91"/>
     <w:multiLevelType w:val="hybridMultilevel"/>
     <w:tmpl w:val="0D969B14"/>
@@ -1357,7 +1364,7 @@
       </w:rPr>
     </w:lvl>
   </w:abstractNum>
-  <w:abstractNum w:abstractNumId="4" w15:restartNumberingAfterBreak="0">
+  <w:abstractNum w:abstractNumId="4">
     <w:nsid w:val="4A626105"/>
     <w:multiLevelType w:val="hybridMultilevel"/>
     <w:tmpl w:val="AF1C5F54"/>
@@ -1489,7 +1496,7 @@
 </file>
 
 <file path=word/styles.xml><?xml version="1.0" encoding="utf-8"?>
-<w:styles xmlns:mc="http://schemas.openxmlformats.org/markup-compatibility/2006" xmlns:r="http://schemas.openxmlformats.org/officeDocument/2006/relationships" xmlns:w="http://schemas.openxmlformats.org/wordprocessingml/2006/main" xmlns:w14="http://schemas.microsoft.com/office/word/2010/wordml" xmlns:w15="http://schemas.microsoft.com/office/word/2012/wordml" xmlns:w16se="http://schemas.microsoft.com/office/word/2015/wordml/symex" mc:Ignorable="w14 w15 w16se">
+<w:styles xmlns:mc="http://schemas.openxmlformats.org/markup-compatibility/2006" xmlns:r="http://schemas.openxmlformats.org/officeDocument/2006/relationships" xmlns:w="http://schemas.openxmlformats.org/wordprocessingml/2006/main" xmlns:w14="http://schemas.microsoft.com/office/word/2010/wordml" xmlns:w15="http://schemas.microsoft.com/office/word/2012/wordml" mc:Ignorable="w14 w15">
   <w:docDefaults>
     <w:rPrDefault>
       <w:rPr>
@@ -1501,7 +1508,7 @@
     </w:rPrDefault>
     <w:pPrDefault/>
   </w:docDefaults>
-  <w:latentStyles w:defLockedState="0" w:defUIPriority="99" w:defSemiHidden="0" w:defUnhideWhenUsed="0" w:defQFormat="0" w:count="372">
+  <w:latentStyles w:defLockedState="0" w:defUIPriority="99" w:defSemiHidden="0" w:defUnhideWhenUsed="0" w:defQFormat="0" w:count="382">
     <w:lsdException w:name="Normal" w:uiPriority="0" w:qFormat="1"/>
     <w:lsdException w:name="heading 1" w:uiPriority="9" w:qFormat="1"/>
     <w:lsdException w:name="heading 2" w:semiHidden="1" w:uiPriority="9" w:unhideWhenUsed="1" w:qFormat="1"/>
@@ -1607,7 +1614,6 @@
     <w:lsdException w:name="HTML Sample" w:semiHidden="1" w:unhideWhenUsed="1"/>
     <w:lsdException w:name="HTML Typewriter" w:semiHidden="1" w:unhideWhenUsed="1"/>
     <w:lsdException w:name="HTML Variable" w:semiHidden="1" w:unhideWhenUsed="1"/>
-    <w:lsdException w:name="Normal Table" w:semiHidden="1" w:unhideWhenUsed="1"/>
     <w:lsdException w:name="annotation subject" w:semiHidden="1" w:unhideWhenUsed="1"/>
     <w:lsdException w:name="No List" w:semiHidden="1" w:unhideWhenUsed="1"/>
     <w:lsdException w:name="Outline List 1" w:semiHidden="1" w:unhideWhenUsed="1"/>
@@ -1654,10 +1660,8 @@
     <w:lsdException w:name="Table Subtle 2" w:semiHidden="1" w:unhideWhenUsed="1"/>
     <w:lsdException w:name="Table Web 1" w:semiHidden="1" w:unhideWhenUsed="1"/>
     <w:lsdException w:name="Table Web 2" w:semiHidden="1" w:unhideWhenUsed="1"/>
-    <w:lsdException w:name="Table Web 3" w:semiHidden="1" w:unhideWhenUsed="1"/>
     <w:lsdException w:name="Balloon Text" w:semiHidden="1" w:unhideWhenUsed="1"/>
     <w:lsdException w:name="Table Grid" w:uiPriority="39"/>
-    <w:lsdException w:name="Table Theme" w:semiHidden="1" w:unhideWhenUsed="1"/>
     <w:lsdException w:name="Placeholder Text" w:semiHidden="1"/>
     <w:lsdException w:name="No Spacing" w:uiPriority="1" w:qFormat="1"/>
     <w:lsdException w:name="Light Shading" w:uiPriority="60"/>
@@ -1874,18 +1878,19 @@
     <w:lsdException w:name="List Table 6 Colorful Accent 6" w:uiPriority="51"/>
     <w:lsdException w:name="List Table 7 Colorful Accent 6" w:uiPriority="52"/>
     <w:lsdException w:name="Mention" w:semiHidden="1" w:unhideWhenUsed="1"/>
+    <w:lsdException w:name="Smart Hyperlink" w:semiHidden="1" w:unhideWhenUsed="1"/>
   </w:latentStyles>
   <w:style w:type="paragraph" w:default="1" w:styleId="Normal">
     <w:name w:val="Normal"/>
     <w:qFormat/>
   </w:style>
-  <w:style w:type="character" w:default="1" w:styleId="Standardskriftforavsnitt">
+  <w:style w:type="character" w:default="1" w:styleId="DefaultParagraphFont">
     <w:name w:val="Default Paragraph Font"/>
     <w:uiPriority w:val="1"/>
     <w:semiHidden/>
     <w:unhideWhenUsed/>
   </w:style>
-  <w:style w:type="table" w:default="1" w:styleId="Vanligtabell">
+  <w:style w:type="table" w:default="1" w:styleId="TableNormal">
     <w:name w:val="Normal Table"/>
     <w:uiPriority w:val="99"/>
     <w:semiHidden/>
@@ -1900,13 +1905,13 @@
       </w:tblCellMar>
     </w:tblPr>
   </w:style>
-  <w:style w:type="numbering" w:default="1" w:styleId="Ingenliste">
+  <w:style w:type="numbering" w:default="1" w:styleId="NoList">
     <w:name w:val="No List"/>
     <w:uiPriority w:val="99"/>
     <w:semiHidden/>
     <w:unhideWhenUsed/>
   </w:style>
-  <w:style w:type="paragraph" w:styleId="Listeavsnitt">
+  <w:style w:type="paragraph" w:styleId="ListParagraph">
     <w:name w:val="List Paragraph"/>
     <w:basedOn w:val="Normal"/>
     <w:uiPriority w:val="34"/>

</xml_diff>